<commit_message>
add package.json to ML folder, fix dependency issue in ML
</commit_message>
<xml_diff>
--- a/Doc/DemoSummer1.docx
+++ b/Doc/DemoSummer1.docx
@@ -500,15 +500,29 @@
           <w:ilvl w:val="1"/>
           <w:numId w:val="2"/>
         </w:numPr>
-        <w:rPr>
-          <w:color w:val="000000"/>
-        </w:rPr>
+        <w:rPr/>
       </w:pPr>
       <w:r>
         <w:rPr>
           <w:color w:val="000000"/>
         </w:rPr>
         <w:t>Note: the address that is marked “on your network” is where the other three computers will navigate to in the browser</w:t>
+      </w:r>
+    </w:p>
+    <w:p>
+      <w:pPr>
+        <w:pStyle w:val="Normal"/>
+        <w:numPr>
+          <w:ilvl w:val="0"/>
+          <w:numId w:val="0"/>
+        </w:numPr>
+        <w:ind w:left="1789" w:hanging="0"/>
+        <w:rPr>
+          <w:color w:val="000000"/>
+        </w:rPr>
+      </w:pPr>
+      <w:r>
+        <w:rPr/>
       </w:r>
     </w:p>
     <w:p>
@@ -607,7 +621,14 @@
             <w:rStyle w:val="InternetLink"/>
             <w:color w:val="000000"/>
           </w:rPr>
-          <w:t>https://github.com/taoluwork/gitLab.git</w:t>
+          <w:t>https:</w:t>
+        </w:r>
+        <w:r>
+          <w:rPr>
+            <w:rStyle w:val="InternetLink"/>
+            <w:color w:val="CE181E"/>
+          </w:rPr>
+          <w:t>//github.com/taoluwork/gitLab.git</w:t>
         </w:r>
       </w:hyperlink>
     </w:p>
@@ -692,7 +713,6 @@
         </w:numPr>
         <w:rPr/>
       </w:pPr>
-      <w:bookmarkStart w:id="0" w:name="__DdeLink__162_1255132090"/>
       <w:r>
         <w:rPr>
           <w:color w:val="000000"/>
@@ -713,19 +733,7 @@
         <w:rPr>
           <w:color w:val="000000"/>
         </w:rPr>
-        <w:t>from /gitLab/ML/LocalUser execute: $ node localEnv.js  (-</w:t>
-      </w:r>
-      <w:r>
-        <w:rPr>
-          <w:color w:val="000000"/>
-        </w:rPr>
-        <w:t>4, -6, or leave blank</w:t>
-      </w:r>
-      <w:r>
-        <w:rPr>
-          <w:color w:val="000000"/>
-        </w:rPr>
-        <w:t>)</w:t>
+        <w:t>from /gitLab/ML/LocalUser execute: $ node localEnv.js  (-4, -6, or leave blank)</w:t>
       </w:r>
     </w:p>
     <w:p>
@@ -803,8 +811,8 @@
           <w:color w:val="000000"/>
         </w:rPr>
       </w:pPr>
-      <w:bookmarkStart w:id="1" w:name="__DdeLink__162_1255132090"/>
-      <w:bookmarkEnd w:id="1"/>
+      <w:bookmarkStart w:id="0" w:name="__DdeLink__162_1255132090"/>
+      <w:bookmarkEnd w:id="0"/>
       <w:r>
         <w:rPr>
           <w:color w:val="000000"/>
@@ -1114,15 +1122,29 @@
           <w:ilvl w:val="1"/>
           <w:numId w:val="3"/>
         </w:numPr>
-        <w:rPr>
-          <w:color w:val="000000"/>
-        </w:rPr>
+        <w:rPr/>
       </w:pPr>
       <w:r>
         <w:rPr>
           <w:color w:val="000000"/>
         </w:rPr>
         <w:t>by clicking check status and refresh you are able to check that status of your task and see how many users are connected respectively</w:t>
+      </w:r>
+    </w:p>
+    <w:p>
+      <w:pPr>
+        <w:pStyle w:val="Normal"/>
+        <w:numPr>
+          <w:ilvl w:val="0"/>
+          <w:numId w:val="0"/>
+        </w:numPr>
+        <w:ind w:left="1789" w:hanging="0"/>
+        <w:rPr>
+          <w:color w:val="000000"/>
+        </w:rPr>
+      </w:pPr>
+      <w:r>
+        <w:rPr/>
       </w:r>
     </w:p>
     <w:p>
@@ -1337,6 +1359,23 @@
       <w:pPr>
         <w:pStyle w:val="Normal"/>
         <w:numPr>
+          <w:ilvl w:val="1"/>
+          <w:numId w:val="4"/>
+        </w:numPr>
+        <w:rPr/>
+      </w:pPr>
+      <w:r>
+        <w:rPr>
+          <w:rStyle w:val="InternetLink"/>
+          <w:color w:val="000000"/>
+        </w:rPr>
+        <w:t>refer to the steps-to-install file in Docs.</w:t>
+      </w:r>
+    </w:p>
+    <w:p>
+      <w:pPr>
+        <w:pStyle w:val="Normal"/>
+        <w:numPr>
           <w:ilvl w:val="0"/>
           <w:numId w:val="4"/>
         </w:numPr>
@@ -1362,19 +1401,7 @@
         <w:rPr>
           <w:color w:val="000000"/>
         </w:rPr>
-        <w:t>from /gitLab/ML/LocalUser execute: $ node localEnv.js  (-</w:t>
-      </w:r>
-      <w:r>
-        <w:rPr>
-          <w:color w:val="000000"/>
-        </w:rPr>
-        <w:t>4, -6, or leave blank</w:t>
-      </w:r>
-      <w:r>
-        <w:rPr>
-          <w:color w:val="000000"/>
-        </w:rPr>
-        <w:t>)</w:t>
+        <w:t>from /gitLab/ML/LocalUser execute: $ node localEnv.js  (-4, -6, or leave blank)</w:t>
       </w:r>
     </w:p>
     <w:p>
@@ -2040,7 +2067,7 @@
       <w:pgNumType w:fmt="decimal"/>
       <w:formProt w:val="false"/>
       <w:textDirection w:val="lrTb"/>
-      <w:docGrid w:type="default" w:linePitch="240" w:charSpace="4294961151"/>
+      <w:docGrid w:type="default" w:linePitch="240" w:charSpace="0"/>
     </w:sectPr>
   </w:body>
 </w:document>
@@ -2532,10 +2559,7 @@
       <w:lvlText w:val=""/>
       <w:lvlJc w:val="left"/>
       <w:pPr>
-        <w:tabs>
-          <w:tab w:val="num" w:pos="432"/>
-        </w:tabs>
-        <w:ind w:left="432" w:hanging="432"/>
+        <w:ind w:left="0" w:hanging="0"/>
       </w:pPr>
     </w:lvl>
     <w:lvl w:ilvl="1">
@@ -2545,10 +2569,7 @@
       <w:lvlText w:val=""/>
       <w:lvlJc w:val="left"/>
       <w:pPr>
-        <w:tabs>
-          <w:tab w:val="num" w:pos="576"/>
-        </w:tabs>
-        <w:ind w:left="576" w:hanging="576"/>
+        <w:ind w:left="0" w:hanging="0"/>
       </w:pPr>
     </w:lvl>
     <w:lvl w:ilvl="2">
@@ -2558,10 +2579,7 @@
       <w:lvlText w:val=""/>
       <w:lvlJc w:val="left"/>
       <w:pPr>
-        <w:tabs>
-          <w:tab w:val="num" w:pos="720"/>
-        </w:tabs>
-        <w:ind w:left="720" w:hanging="720"/>
+        <w:ind w:left="0" w:hanging="0"/>
       </w:pPr>
     </w:lvl>
     <w:lvl w:ilvl="3">
@@ -2571,10 +2589,7 @@
       <w:lvlText w:val=""/>
       <w:lvlJc w:val="left"/>
       <w:pPr>
-        <w:tabs>
-          <w:tab w:val="num" w:pos="864"/>
-        </w:tabs>
-        <w:ind w:left="864" w:hanging="864"/>
+        <w:ind w:left="0" w:hanging="0"/>
       </w:pPr>
     </w:lvl>
     <w:lvl w:ilvl="4">
@@ -2584,10 +2599,7 @@
       <w:lvlText w:val=""/>
       <w:lvlJc w:val="left"/>
       <w:pPr>
-        <w:tabs>
-          <w:tab w:val="num" w:pos="1008"/>
-        </w:tabs>
-        <w:ind w:left="1008" w:hanging="1008"/>
+        <w:ind w:left="0" w:hanging="0"/>
       </w:pPr>
     </w:lvl>
     <w:lvl w:ilvl="5">
@@ -2597,10 +2609,7 @@
       <w:lvlText w:val=""/>
       <w:lvlJc w:val="left"/>
       <w:pPr>
-        <w:tabs>
-          <w:tab w:val="num" w:pos="1152"/>
-        </w:tabs>
-        <w:ind w:left="1152" w:hanging="1152"/>
+        <w:ind w:left="0" w:hanging="0"/>
       </w:pPr>
     </w:lvl>
     <w:lvl w:ilvl="6">
@@ -2610,10 +2619,7 @@
       <w:lvlText w:val=""/>
       <w:lvlJc w:val="left"/>
       <w:pPr>
-        <w:tabs>
-          <w:tab w:val="num" w:pos="1296"/>
-        </w:tabs>
-        <w:ind w:left="1296" w:hanging="1296"/>
+        <w:ind w:left="0" w:hanging="0"/>
       </w:pPr>
     </w:lvl>
     <w:lvl w:ilvl="7">
@@ -2623,10 +2629,7 @@
       <w:lvlText w:val=""/>
       <w:lvlJc w:val="left"/>
       <w:pPr>
-        <w:tabs>
-          <w:tab w:val="num" w:pos="1440"/>
-        </w:tabs>
-        <w:ind w:left="1440" w:hanging="1440"/>
+        <w:ind w:left="0" w:hanging="0"/>
       </w:pPr>
     </w:lvl>
     <w:lvl w:ilvl="8">
@@ -2636,10 +2639,7 @@
       <w:lvlText w:val=""/>
       <w:lvlJc w:val="left"/>
       <w:pPr>
-        <w:tabs>
-          <w:tab w:val="num" w:pos="1584"/>
-        </w:tabs>
-        <w:ind w:left="1584" w:hanging="1584"/>
+        <w:ind w:left="0" w:hanging="0"/>
       </w:pPr>
     </w:lvl>
   </w:abstractNum>
@@ -2687,6 +2687,7 @@
     <w:rPr>
       <w:rFonts w:ascii="Liberation Serif" w:hAnsi="Liberation Serif" w:eastAsia="Noto Sans CJK SC Regular" w:cs="FreeSans"/>
       <w:color w:val="00000A"/>
+      <w:kern w:val="0"/>
       <w:sz w:val="24"/>
       <w:szCs w:val="24"/>
       <w:lang w:val="en-US" w:eastAsia="zh-CN" w:bidi="hi-IN"/>
@@ -2969,6 +2970,76 @@
     <w:qFormat/>
     <w:rPr>
       <w:rFonts w:cs="OpenSymbol"/>
+    </w:rPr>
+  </w:style>
+  <w:style w:type="character" w:styleId="ListLabel37">
+    <w:name w:val="ListLabel 37"/>
+    <w:qFormat/>
+    <w:rPr>
+      <w:rFonts w:cs="OpenSymbol"/>
+    </w:rPr>
+  </w:style>
+  <w:style w:type="character" w:styleId="ListLabel38">
+    <w:name w:val="ListLabel 38"/>
+    <w:qFormat/>
+    <w:rPr>
+      <w:rFonts w:cs="OpenSymbol"/>
+    </w:rPr>
+  </w:style>
+  <w:style w:type="character" w:styleId="ListLabel39">
+    <w:name w:val="ListLabel 39"/>
+    <w:qFormat/>
+    <w:rPr>
+      <w:rFonts w:cs="OpenSymbol"/>
+    </w:rPr>
+  </w:style>
+  <w:style w:type="character" w:styleId="ListLabel40">
+    <w:name w:val="ListLabel 40"/>
+    <w:qFormat/>
+    <w:rPr>
+      <w:rFonts w:cs="OpenSymbol"/>
+    </w:rPr>
+  </w:style>
+  <w:style w:type="character" w:styleId="ListLabel41">
+    <w:name w:val="ListLabel 41"/>
+    <w:qFormat/>
+    <w:rPr>
+      <w:rFonts w:cs="OpenSymbol"/>
+    </w:rPr>
+  </w:style>
+  <w:style w:type="character" w:styleId="ListLabel42">
+    <w:name w:val="ListLabel 42"/>
+    <w:qFormat/>
+    <w:rPr>
+      <w:rFonts w:cs="OpenSymbol"/>
+    </w:rPr>
+  </w:style>
+  <w:style w:type="character" w:styleId="ListLabel43">
+    <w:name w:val="ListLabel 43"/>
+    <w:qFormat/>
+    <w:rPr>
+      <w:rFonts w:cs="OpenSymbol"/>
+    </w:rPr>
+  </w:style>
+  <w:style w:type="character" w:styleId="ListLabel44">
+    <w:name w:val="ListLabel 44"/>
+    <w:qFormat/>
+    <w:rPr>
+      <w:rFonts w:cs="OpenSymbol"/>
+    </w:rPr>
+  </w:style>
+  <w:style w:type="character" w:styleId="ListLabel45">
+    <w:name w:val="ListLabel 45"/>
+    <w:qFormat/>
+    <w:rPr>
+      <w:rFonts w:cs="OpenSymbol"/>
+    </w:rPr>
+  </w:style>
+  <w:style w:type="character" w:styleId="ListLabel46">
+    <w:name w:val="ListLabel 46"/>
+    <w:qFormat/>
+    <w:rPr>
+      <w:color w:val="000000"/>
     </w:rPr>
   </w:style>
   <w:style w:type="paragraph" w:styleId="Heading">
@@ -2977,7 +3048,7 @@
     <w:next w:val="TextBody"/>
     <w:qFormat/>
     <w:pPr>
-      <w:keepNext/>
+      <w:keepNext w:val="true"/>
       <w:spacing w:before="240" w:after="120"/>
     </w:pPr>
     <w:rPr>

</xml_diff>